<commit_message>
fix fonts in templates, github actions cleanup job
</commit_message>
<xml_diff>
--- a/src/assets/antrag-templates/abschriftBewilligung.docx
+++ b/src/assets/antrag-templates/abschriftBewilligung.docx
@@ -39,7 +39,7 @@
         <mc:AlternateContent>
           <mc:Choice Requires="wps">
             <w:drawing>
-              <wp:anchor behindDoc="0" distT="635" distB="574675" distL="635" distR="2536190" simplePos="0" locked="0" layoutInCell="0" allowOverlap="1" relativeHeight="2">
+              <wp:anchor behindDoc="0" distT="635" distB="571500" distL="635" distR="2533015" simplePos="0" locked="0" layoutInCell="0" allowOverlap="1" relativeHeight="2">
                 <wp:simplePos x="0" y="0"/>
                 <wp:positionH relativeFrom="column">
                   <wp:posOffset>414020</wp:posOffset>
@@ -86,7 +86,7 @@
                           <w:p>
                             <w:pPr>
                               <w:pStyle w:val="Rahmeninhalt"/>
-                              <w:overflowPunct w:val="false"/>
+                              <w:overflowPunct w:val="true"/>
                               <w:ind w:hanging="0" w:left="0" w:right="0"/>
                               <w:rPr>
                                 <w:sz w:val="16"/>
@@ -106,13 +106,13 @@
                           <w:p>
                             <w:pPr>
                               <w:pStyle w:val="Rahmeninhalt"/>
-                              <w:overflowPunct w:val="false"/>
+                              <w:overflowPunct w:val="true"/>
                               <w:ind w:hanging="0" w:left="0" w:right="0"/>
                               <w:rPr/>
                             </w:pPr>
                             <w:r>
                               <w:rPr>
-                                <w:rStyle w:val="Hyperlink"/>
+                                <w:rStyle w:val="InternetLink"/>
                                 <w:rFonts w:ascii="Arial" w:hAnsi="Arial"/>
                                 <w:b/>
                                 <w:bCs/>
@@ -127,7 +127,7 @@
                           <w:p>
                             <w:pPr>
                               <w:pStyle w:val="Rahmeninhalt"/>
-                              <w:overflowPunct w:val="false"/>
+                              <w:overflowPunct w:val="true"/>
                               <w:ind w:hanging="0" w:left="0" w:right="0"/>
                               <w:rPr>
                                 <w:sz w:val="16"/>
@@ -167,7 +167,7 @@
                     <w:p>
                       <w:pPr>
                         <w:pStyle w:val="Rahmeninhalt"/>
-                        <w:overflowPunct w:val="false"/>
+                        <w:overflowPunct w:val="true"/>
                         <w:ind w:hanging="0" w:left="0" w:right="0"/>
                         <w:rPr>
                           <w:sz w:val="16"/>
@@ -187,13 +187,13 @@
                     <w:p>
                       <w:pPr>
                         <w:pStyle w:val="Rahmeninhalt"/>
-                        <w:overflowPunct w:val="false"/>
+                        <w:overflowPunct w:val="true"/>
                         <w:ind w:hanging="0" w:left="0" w:right="0"/>
                         <w:rPr/>
                       </w:pPr>
                       <w:r>
                         <w:rPr>
-                          <w:rStyle w:val="Hyperlink"/>
+                          <w:rStyle w:val="InternetLink"/>
                           <w:rFonts w:ascii="Arial" w:hAnsi="Arial"/>
                           <w:b/>
                           <w:bCs/>
@@ -208,7 +208,7 @@
                     <w:p>
                       <w:pPr>
                         <w:pStyle w:val="Rahmeninhalt"/>
-                        <w:overflowPunct w:val="false"/>
+                        <w:overflowPunct w:val="true"/>
                         <w:ind w:hanging="0" w:left="0" w:right="0"/>
                         <w:rPr>
                           <w:sz w:val="16"/>
@@ -322,7 +322,7 @@
                           <w:p>
                             <w:pPr>
                               <w:pStyle w:val="Rahmeninhalt"/>
-                              <w:overflowPunct w:val="true"/>
+                              <w:overflowPunct w:val="false"/>
                               <w:ind w:hanging="0" w:left="0" w:right="0"/>
                               <w:jc w:val="right"/>
                               <w:rPr>
@@ -343,7 +343,7 @@
                           <w:p>
                             <w:pPr>
                               <w:pStyle w:val="Rahmeninhalt"/>
-                              <w:overflowPunct w:val="true"/>
+                              <w:overflowPunct w:val="false"/>
                               <w:ind w:hanging="0" w:left="0" w:right="0"/>
                               <w:jc w:val="right"/>
                               <w:rPr>
@@ -364,7 +364,7 @@
                           <w:p>
                             <w:pPr>
                               <w:pStyle w:val="Rahmeninhalt"/>
-                              <w:overflowPunct w:val="true"/>
+                              <w:overflowPunct w:val="false"/>
                               <w:ind w:hanging="0" w:left="0" w:right="0"/>
                               <w:jc w:val="right"/>
                               <w:rPr>
@@ -403,7 +403,7 @@
                     <w:p>
                       <w:pPr>
                         <w:pStyle w:val="Rahmeninhalt"/>
-                        <w:overflowPunct w:val="true"/>
+                        <w:overflowPunct w:val="false"/>
                         <w:ind w:hanging="0" w:left="0" w:right="0"/>
                         <w:jc w:val="right"/>
                         <w:rPr>
@@ -424,7 +424,7 @@
                     <w:p>
                       <w:pPr>
                         <w:pStyle w:val="Rahmeninhalt"/>
-                        <w:overflowPunct w:val="true"/>
+                        <w:overflowPunct w:val="false"/>
                         <w:ind w:hanging="0" w:left="0" w:right="0"/>
                         <w:jc w:val="right"/>
                         <w:rPr>
@@ -445,7 +445,7 @@
                     <w:p>
                       <w:pPr>
                         <w:pStyle w:val="Rahmeninhalt"/>
-                        <w:overflowPunct w:val="true"/>
+                        <w:overflowPunct w:val="false"/>
                         <w:ind w:hanging="0" w:left="0" w:right="0"/>
                         <w:jc w:val="right"/>
                         <w:rPr>
@@ -2385,8 +2385,9 @@
     <w:qFormat/>
     <w:rPr/>
   </w:style>
-  <w:style w:type="character" w:styleId="Hyperlink">
-    <w:name w:val="Hyperlink"/>
+  <w:style w:type="character" w:styleId="InternetLink">
+    <w:name w:val="Internet Link"/>
+    <w:qFormat/>
     <w:rPr>
       <w:color w:val="000080"/>
       <w:u w:val="single"/>

</xml_diff>